<commit_message>
added data for evalution; adapated main Paper text and added structure for results
</commit_message>
<xml_diff>
--- a/mainText/20180815_PaperTvoid_05.docx
+++ b/mainText/20180815_PaperTvoid_05.docx
@@ -90,7 +90,9 @@
           <w:rFonts w:cs="Times New Roman"/>
         </w:rPr>
       </w:pPr>
+      <w:bookmarkStart w:id="0" w:name="_GoBack"/>
     </w:p>
+    <w:bookmarkEnd w:id="0"/>
     <w:p>
       <w:r>
         <w:t>Benedikt Häusele</w:t>
@@ -303,198 +305,6 @@
         </w:rPr>
         <w:t>ften as pure separation method, a well-elaborated theory is available that allows precise quantification of the analysis results.</w:t>
       </w:r>
-      <w:r>
-        <w:rPr>
-          <w:rFonts w:cs="Times New Roman"/>
-        </w:rPr>
-        <w:t xml:space="preserve"> </w:t>
-      </w:r>
-      <w:r>
-        <w:rPr>
-          <w:rFonts w:cs="Times New Roman"/>
-        </w:rPr>
-        <w:t>A conversion from the time domain to the domain of hydrodynamic radi</w:t>
-      </w:r>
-      <w:r>
-        <w:rPr>
-          <w:rFonts w:cs="Times New Roman"/>
-        </w:rPr>
-        <w:t>us</w:t>
-      </w:r>
-      <w:r>
-        <w:rPr>
-          <w:rFonts w:cs="Times New Roman"/>
-        </w:rPr>
-        <w:t xml:space="preserve"> is then possible directly without</w:t>
-      </w:r>
-      <w:r>
-        <w:rPr>
-          <w:rFonts w:cs="Times New Roman"/>
-        </w:rPr>
-        <w:t>.</w:t>
-      </w:r>
-      <w:r>
-        <w:rPr>
-          <w:rFonts w:cs="Times New Roman"/>
-        </w:rPr>
-        <w:t xml:space="preserve"> </w:t>
-      </w:r>
-      <w:r>
-        <w:rPr>
-          <w:rFonts w:cs="Times New Roman"/>
-        </w:rPr>
-        <w:t>U</w:t>
-      </w:r>
-      <w:r>
-        <w:rPr>
-          <w:rFonts w:cs="Times New Roman"/>
-        </w:rPr>
-        <w:t>p to now</w:t>
-      </w:r>
-      <w:r>
-        <w:rPr>
-          <w:rFonts w:cs="Times New Roman"/>
-        </w:rPr>
-        <w:t>,</w:t>
-      </w:r>
-      <w:r>
-        <w:rPr>
-          <w:rFonts w:cs="Times New Roman"/>
-        </w:rPr>
-        <w:t xml:space="preserve"> this is an error-prone</w:t>
-      </w:r>
-      <w:r>
-        <w:rPr>
-          <w:rFonts w:cs="Times New Roman"/>
-        </w:rPr>
-        <w:t xml:space="preserve"> </w:t>
-      </w:r>
-      <w:r>
-        <w:rPr>
-          <w:rFonts w:cs="Times New Roman"/>
-        </w:rPr>
-        <w:t xml:space="preserve">procedure requiring some effort as the fractrograms have to be pre-processed </w:t>
-      </w:r>
-      <w:r>
-        <w:rPr>
-          <w:rFonts w:cs="Times New Roman"/>
-        </w:rPr>
-        <w:t>manually</w:t>
-      </w:r>
-      <w:r>
-        <w:rPr>
-          <w:rFonts w:cs="Times New Roman"/>
-        </w:rPr>
-        <w:t xml:space="preserve"> </w:t>
-      </w:r>
-      <w:r>
-        <w:rPr>
-          <w:rFonts w:cs="Times New Roman"/>
-        </w:rPr>
-        <w:t>to gain all information required for the convers</w:t>
-      </w:r>
-      <w:r>
-        <w:rPr>
-          <w:rFonts w:cs="Times New Roman"/>
-        </w:rPr>
-        <w:t xml:space="preserve">ion. In this work, we present </w:t>
-      </w:r>
-      <w:r>
-        <w:rPr>
-          <w:rFonts w:cs="Times New Roman"/>
-        </w:rPr>
-        <w:t xml:space="preserve">a software-based </w:t>
-      </w:r>
-      <w:r>
-        <w:rPr>
-          <w:rFonts w:cs="Times New Roman"/>
-        </w:rPr>
-        <w:t>evaluation workflow which circumvents these pitfalls allowing</w:t>
-      </w:r>
-      <w:r>
-        <w:rPr>
-          <w:rFonts w:cs="Times New Roman"/>
-        </w:rPr>
-        <w:t xml:space="preserve"> to </w:t>
-      </w:r>
-      <w:r>
-        <w:rPr>
-          <w:rFonts w:cs="Times New Roman"/>
-        </w:rPr>
-        <w:t>calculate</w:t>
-      </w:r>
-      <w:r>
-        <w:rPr>
-          <w:rFonts w:cs="Times New Roman"/>
-        </w:rPr>
-        <w:t xml:space="preserve"> reliable dis</w:t>
-      </w:r>
-      <w:r>
-        <w:rPr>
-          <w:rFonts w:cs="Times New Roman"/>
-        </w:rPr>
-        <w:t xml:space="preserve">tributions. Providing a small graphical user interface </w:t>
-      </w:r>
-      <w:r>
-        <w:rPr>
-          <w:rFonts w:cs="Times New Roman"/>
-        </w:rPr>
-        <w:t>minimiz</w:t>
-      </w:r>
-      <w:r>
-        <w:rPr>
-          <w:rFonts w:cs="Times New Roman"/>
-        </w:rPr>
-        <w:t>es</w:t>
-      </w:r>
-      <w:r>
-        <w:rPr>
-          <w:rFonts w:cs="Times New Roman"/>
-        </w:rPr>
-        <w:t xml:space="preserve"> the </w:t>
-      </w:r>
-      <w:r>
-        <w:rPr>
-          <w:rFonts w:cs="Times New Roman"/>
-        </w:rPr>
-        <w:t xml:space="preserve">manual </w:t>
-      </w:r>
-      <w:r>
-        <w:rPr>
-          <w:rFonts w:cs="Times New Roman"/>
-        </w:rPr>
-        <w:t xml:space="preserve">effort </w:t>
-      </w:r>
-      <w:r>
-        <w:rPr>
-          <w:rFonts w:cs="Times New Roman"/>
-        </w:rPr>
-        <w:t>of</w:t>
-      </w:r>
-      <w:r>
-        <w:rPr>
-          <w:rFonts w:cs="Times New Roman"/>
-        </w:rPr>
-        <w:t xml:space="preserve"> evaluation which turns out to be useful esp</w:t>
-      </w:r>
-      <w:r>
-        <w:rPr>
-          <w:rFonts w:cs="Times New Roman"/>
-        </w:rPr>
-        <w:t>ecially</w:t>
-      </w:r>
-      <w:r>
-        <w:rPr>
-          <w:rFonts w:cs="Times New Roman"/>
-        </w:rPr>
-        <w:t xml:space="preserve"> for method development, extensive parameter studies and</w:t>
-      </w:r>
-      <w:r>
-        <w:rPr>
-          <w:rFonts w:cs="Times New Roman"/>
-        </w:rPr>
-        <w:t xml:space="preserve"> multi-detection methods.</w:t>
-      </w:r>
     </w:p>
     <w:p>
       <w:pPr>
@@ -506,7 +316,187 @@
         <w:rPr>
           <w:rFonts w:cs="Times New Roman"/>
         </w:rPr>
-        <w:t xml:space="preserve">Keywords: </w:t>
+        <w:t>A conversion from the time domain to the domain of hydrodynamic radi</w:t>
+      </w:r>
+      <w:r>
+        <w:rPr>
+          <w:rFonts w:cs="Times New Roman"/>
+        </w:rPr>
+        <w:t>us</w:t>
+      </w:r>
+      <w:r>
+        <w:rPr>
+          <w:rFonts w:cs="Times New Roman"/>
+        </w:rPr>
+        <w:t xml:space="preserve"> is then possible directly without</w:t>
+      </w:r>
+      <w:r>
+        <w:rPr>
+          <w:rFonts w:cs="Times New Roman"/>
+        </w:rPr>
+        <w:t>.</w:t>
+      </w:r>
+      <w:r>
+        <w:rPr>
+          <w:rFonts w:cs="Times New Roman"/>
+        </w:rPr>
+        <w:t xml:space="preserve"> </w:t>
+      </w:r>
+      <w:r>
+        <w:rPr>
+          <w:rFonts w:cs="Times New Roman"/>
+        </w:rPr>
+        <w:t>U</w:t>
+      </w:r>
+      <w:r>
+        <w:rPr>
+          <w:rFonts w:cs="Times New Roman"/>
+        </w:rPr>
+        <w:t>p to now</w:t>
+      </w:r>
+      <w:r>
+        <w:rPr>
+          <w:rFonts w:cs="Times New Roman"/>
+        </w:rPr>
+        <w:t>,</w:t>
+      </w:r>
+      <w:r>
+        <w:rPr>
+          <w:rFonts w:cs="Times New Roman"/>
+        </w:rPr>
+        <w:t xml:space="preserve"> this is an error-prone</w:t>
+      </w:r>
+      <w:r>
+        <w:rPr>
+          <w:rFonts w:cs="Times New Roman"/>
+        </w:rPr>
+        <w:t xml:space="preserve"> </w:t>
+      </w:r>
+      <w:r>
+        <w:rPr>
+          <w:rFonts w:cs="Times New Roman"/>
+        </w:rPr>
+        <w:t xml:space="preserve">procedure requiring some effort as the fractrograms have to be pre-processed </w:t>
+      </w:r>
+      <w:r>
+        <w:rPr>
+          <w:rFonts w:cs="Times New Roman"/>
+        </w:rPr>
+        <w:t>manually</w:t>
+      </w:r>
+      <w:r>
+        <w:rPr>
+          <w:rFonts w:cs="Times New Roman"/>
+        </w:rPr>
+        <w:t xml:space="preserve"> </w:t>
+      </w:r>
+      <w:r>
+        <w:rPr>
+          <w:rFonts w:cs="Times New Roman"/>
+        </w:rPr>
+        <w:t>to gain all information required for the convers</w:t>
+      </w:r>
+      <w:r>
+        <w:rPr>
+          <w:rFonts w:cs="Times New Roman"/>
+        </w:rPr>
+        <w:t xml:space="preserve">ion. In this work, we present </w:t>
+      </w:r>
+      <w:r>
+        <w:rPr>
+          <w:rFonts w:cs="Times New Roman"/>
+        </w:rPr>
+        <w:t xml:space="preserve">a software-based </w:t>
+      </w:r>
+      <w:r>
+        <w:rPr>
+          <w:rFonts w:cs="Times New Roman"/>
+        </w:rPr>
+        <w:t>evaluation workflow which circumvents these pitfalls allowing</w:t>
+      </w:r>
+      <w:r>
+        <w:rPr>
+          <w:rFonts w:cs="Times New Roman"/>
+        </w:rPr>
+        <w:t xml:space="preserve"> to </w:t>
+      </w:r>
+      <w:r>
+        <w:rPr>
+          <w:rFonts w:cs="Times New Roman"/>
+        </w:rPr>
+        <w:t>calculate</w:t>
+      </w:r>
+      <w:r>
+        <w:rPr>
+          <w:rFonts w:cs="Times New Roman"/>
+        </w:rPr>
+        <w:t xml:space="preserve"> reliable dis</w:t>
+      </w:r>
+      <w:r>
+        <w:rPr>
+          <w:rFonts w:cs="Times New Roman"/>
+        </w:rPr>
+        <w:t xml:space="preserve">tributions. Providing a small graphical user interface </w:t>
+      </w:r>
+      <w:r>
+        <w:rPr>
+          <w:rFonts w:cs="Times New Roman"/>
+        </w:rPr>
+        <w:t>minimiz</w:t>
+      </w:r>
+      <w:r>
+        <w:rPr>
+          <w:rFonts w:cs="Times New Roman"/>
+        </w:rPr>
+        <w:t>es</w:t>
+      </w:r>
+      <w:r>
+        <w:rPr>
+          <w:rFonts w:cs="Times New Roman"/>
+        </w:rPr>
+        <w:t xml:space="preserve"> the </w:t>
+      </w:r>
+      <w:r>
+        <w:rPr>
+          <w:rFonts w:cs="Times New Roman"/>
+        </w:rPr>
+        <w:t xml:space="preserve">manual </w:t>
+      </w:r>
+      <w:r>
+        <w:rPr>
+          <w:rFonts w:cs="Times New Roman"/>
+        </w:rPr>
+        <w:t xml:space="preserve">effort </w:t>
+      </w:r>
+      <w:r>
+        <w:rPr>
+          <w:rFonts w:cs="Times New Roman"/>
+        </w:rPr>
+        <w:t>of</w:t>
+      </w:r>
+      <w:r>
+        <w:rPr>
+          <w:rFonts w:cs="Times New Roman"/>
+        </w:rPr>
+        <w:t xml:space="preserve"> evaluation which turns out to be useful esp</w:t>
+      </w:r>
+      <w:r>
+        <w:rPr>
+          <w:rFonts w:cs="Times New Roman"/>
+        </w:rPr>
+        <w:t>ecially</w:t>
+      </w:r>
+      <w:r>
+        <w:rPr>
+          <w:rFonts w:cs="Times New Roman"/>
+        </w:rPr>
+        <w:t xml:space="preserve"> for method development, extensive parameter studies and</w:t>
+      </w:r>
+      <w:r>
+        <w:rPr>
+          <w:rFonts w:cs="Times New Roman"/>
+        </w:rPr>
+        <w:t xml:space="preserve"> multi-detection methods.</w:t>
       </w:r>
     </w:p>
     <w:p>
@@ -519,54 +509,67 @@
         <w:rPr>
           <w:rFonts w:cs="Times New Roman"/>
         </w:rPr>
-        <w:t>Asymmetrical Flow Field-flow fractionation,</w:t>
-      </w:r>
-      <w:r>
-        <w:rPr>
-          <w:rFonts w:cs="Times New Roman"/>
-        </w:rPr>
-        <w:t xml:space="preserve"> void peak determination</w:t>
-      </w:r>
-      <w:r>
-        <w:rPr>
-          <w:rFonts w:cs="Times New Roman"/>
-        </w:rPr>
-        <w:t xml:space="preserve">, </w:t>
-      </w:r>
-      <w:r>
-        <w:rPr>
-          <w:rFonts w:cs="Times New Roman"/>
-        </w:rPr>
-        <w:t>size determination</w:t>
-      </w:r>
-      <w:r>
-        <w:rPr>
-          <w:rFonts w:cs="Times New Roman"/>
-        </w:rPr>
-        <w:t xml:space="preserve">, calibration </w:t>
+        <w:t xml:space="preserve">Keywords: </w:t>
       </w:r>
     </w:p>
     <w:p>
       <w:pPr>
         <w:rPr>
-          <w:b/>
+          <w:rFonts w:cs="Times New Roman"/>
         </w:rPr>
       </w:pPr>
       <w:r>
         <w:rPr>
-          <w:b/>
-        </w:rPr>
-        <w:t>Introduction</w:t>
+          <w:rFonts w:cs="Times New Roman"/>
+        </w:rPr>
+        <w:t>Asymmetrical Flow Field-flow fractionation,</w:t>
+      </w:r>
+      <w:r>
+        <w:rPr>
+          <w:rFonts w:cs="Times New Roman"/>
+        </w:rPr>
+        <w:t xml:space="preserve"> void peak determination</w:t>
+      </w:r>
+      <w:r>
+        <w:rPr>
+          <w:rFonts w:cs="Times New Roman"/>
+        </w:rPr>
+        <w:t xml:space="preserve">, </w:t>
+      </w:r>
+      <w:r>
+        <w:rPr>
+          <w:rFonts w:cs="Times New Roman"/>
+        </w:rPr>
+        <w:t>size determination</w:t>
+      </w:r>
+      <w:r>
+        <w:rPr>
+          <w:rFonts w:cs="Times New Roman"/>
+        </w:rPr>
+        <w:t xml:space="preserve">, calibration </w:t>
       </w:r>
     </w:p>
     <w:p>
       <w:pPr>
         <w:rPr>
-          <w:rFonts w:cs="Times New Roman"/>
+          <w:b/>
         </w:rPr>
       </w:pPr>
       <w:r>
         <w:rPr>
+          <w:b/>
+        </w:rPr>
+        <w:t>Introduction</w:t>
+      </w:r>
+    </w:p>
+    <w:p>
+      <w:pPr>
+        <w:rPr>
+          <w:rFonts w:cs="Times New Roman"/>
+        </w:rPr>
+      </w:pPr>
+      <w:r>
+        <w:rPr>
           <w:rFonts w:cs="Times New Roman"/>
         </w:rPr>
         <w:t>AF4 (</w:t>
@@ -629,7 +632,14 @@
         <w:rPr>
           <w:rFonts w:cs="Times New Roman"/>
         </w:rPr>
-        <w:t xml:space="preserve"> FFF techniques are based on the interaction of the analyte with a physical field which separates the sample to a corresponding physical size</w:t>
+        <w:t xml:space="preserve"> FFF techniques are based on the </w:t>
+      </w:r>
+      <w:r>
+        <w:rPr>
+          <w:rFonts w:cs="Times New Roman"/>
+        </w:rPr>
+        <w:lastRenderedPageBreak/>
+        <w:t>interaction of the analyte with a physical field which separates the sample to a corresponding physical size</w:t>
       </w:r>
       <w:r>
         <w:rPr>
@@ -653,14 +663,7 @@
         <w:rPr>
           <w:rFonts w:cs="Times New Roman"/>
         </w:rPr>
-        <w:t xml:space="preserve">including small </w:t>
-      </w:r>
-      <w:r>
-        <w:rPr>
-          <w:rFonts w:cs="Times New Roman"/>
-        </w:rPr>
-        <w:lastRenderedPageBreak/>
-        <w:t xml:space="preserve">biomolecules, </w:t>
+        <w:t xml:space="preserve">including small biomolecules, </w:t>
       </w:r>
       <w:r>
         <w:rPr>
@@ -1301,14 +1304,27 @@
       <w:r>
         <w:t xml:space="preserve">Figure </w:t>
       </w:r>
-      <w:fldSimple w:instr=" SEQ Figure \* ARABIC ">
-        <w:r>
-          <w:rPr>
-            <w:noProof/>
-          </w:rPr>
-          <w:t>1</w:t>
-        </w:r>
-      </w:fldSimple>
+      <w:r>
+        <w:fldChar w:fldCharType="begin"/>
+      </w:r>
+      <w:r>
+        <w:instrText xml:space="preserve"> SEQ Figure \* ARABIC </w:instrText>
+      </w:r>
+      <w:r>
+        <w:fldChar w:fldCharType="separate"/>
+      </w:r>
+      <w:r>
+        <w:rPr>
+          <w:noProof/>
+        </w:rPr>
+        <w:t>1</w:t>
+      </w:r>
+      <w:r>
+        <w:rPr>
+          <w:noProof/>
+        </w:rPr>
+        <w:fldChar w:fldCharType="end"/>
+      </w:r>
       <w:r>
         <w:t>.</w:t>
       </w:r>
@@ -1856,7 +1872,14 @@
         <w:rPr>
           <w:rFonts w:cs="Times New Roman"/>
         </w:rPr>
-        <w:t xml:space="preserve">. While the physical relationships are widely known and well documented, this is not always the case for their translations into an evaluation procedure. This might </w:t>
+        <w:t xml:space="preserve">. While the </w:t>
+      </w:r>
+      <w:r>
+        <w:rPr>
+          <w:rFonts w:cs="Times New Roman"/>
+        </w:rPr>
+        <w:lastRenderedPageBreak/>
+        <w:t xml:space="preserve">physical relationships are widely known and well documented, this is not always the case for their translations into an evaluation procedure. This might </w:t>
       </w:r>
       <w:r>
         <w:rPr>
@@ -1874,14 +1897,7 @@
         <w:rPr>
           <w:rFonts w:cs="Times New Roman"/>
         </w:rPr>
-        <w:t xml:space="preserve">as the physical content is </w:t>
-      </w:r>
-      <w:r>
-        <w:rPr>
-          <w:rFonts w:cs="Times New Roman"/>
-        </w:rPr>
-        <w:lastRenderedPageBreak/>
-        <w:t>well elaborated, however</w:t>
+        <w:t>as the physical content is well elaborated, however</w:t>
       </w:r>
       <w:r>
         <w:rPr>
@@ -2484,12 +2500,7 @@
         <w:t>D</w:t>
       </w:r>
       <w:r>
-        <w:t xml:space="preserve"> has been elabora</w:t>
-      </w:r>
-      <w:bookmarkStart w:id="0" w:name="_GoBack"/>
-      <w:bookmarkEnd w:id="0"/>
-      <w:r>
-        <w:t>ted</w:t>
+        <w:t xml:space="preserve"> has been elaborated</w:t>
       </w:r>
       <w:r>
         <w:t xml:space="preserve"> </w:t>
@@ -2816,14 +2827,27 @@
       <w:r>
         <w:t xml:space="preserve">Figure </w:t>
       </w:r>
-      <w:fldSimple w:instr=" SEQ Figure \* ARABIC ">
-        <w:r>
-          <w:rPr>
-            <w:noProof/>
-          </w:rPr>
-          <w:t>2</w:t>
-        </w:r>
-      </w:fldSimple>
+      <w:r>
+        <w:fldChar w:fldCharType="begin"/>
+      </w:r>
+      <w:r>
+        <w:instrText xml:space="preserve"> SEQ Figure \* ARABIC </w:instrText>
+      </w:r>
+      <w:r>
+        <w:fldChar w:fldCharType="separate"/>
+      </w:r>
+      <w:r>
+        <w:rPr>
+          <w:noProof/>
+        </w:rPr>
+        <w:t>2</w:t>
+      </w:r>
+      <w:r>
+        <w:rPr>
+          <w:noProof/>
+        </w:rPr>
+        <w:fldChar w:fldCharType="end"/>
+      </w:r>
       <w:r>
         <w:t xml:space="preserve">: Relationship between R and </w:t>
       </w:r>
@@ -2902,7 +2926,11 @@
         <w:t xml:space="preserve"> to the </w:t>
       </w:r>
       <w:r>
-        <w:t xml:space="preserve">intuitive observation that variations of </w:t>
+        <w:t xml:space="preserve">intuitive observation that </w:t>
+      </w:r>
+      <w:r>
+        <w:lastRenderedPageBreak/>
+        <w:t xml:space="preserve">variations of </w:t>
       </w:r>
       <w:r>
         <w:t>any</w:t>
@@ -2917,11 +2945,7 @@
         <w:t xml:space="preserve"> linearly equally</w:t>
       </w:r>
       <w:r>
-        <w:t xml:space="preserve">. </w:t>
-      </w:r>
-      <w:r>
-        <w:lastRenderedPageBreak/>
-        <w:t>Thi</w:t>
+        <w:t>. Thi</w:t>
       </w:r>
       <w:r>
         <w:t>s</w:t>
@@ -3010,27 +3034,14 @@
       <w:r>
         <w:t xml:space="preserve">Figure </w:t>
       </w:r>
-      <w:r>
-        <w:fldChar w:fldCharType="begin"/>
-      </w:r>
-      <w:r>
-        <w:instrText xml:space="preserve"> SEQ Figure \* ARABIC </w:instrText>
-      </w:r>
-      <w:r>
-        <w:fldChar w:fldCharType="separate"/>
-      </w:r>
-      <w:r>
-        <w:rPr>
-          <w:noProof/>
-        </w:rPr>
-        <w:t>3</w:t>
-      </w:r>
-      <w:r>
-        <w:rPr>
-          <w:noProof/>
-        </w:rPr>
-        <w:fldChar w:fldCharType="end"/>
-      </w:r>
+      <w:fldSimple w:instr=" SEQ Figure \* ARABIC ">
+        <w:r>
+          <w:rPr>
+            <w:noProof/>
+          </w:rPr>
+          <w:t>3</w:t>
+        </w:r>
+      </w:fldSimple>
       <w:r>
         <w:t xml:space="preserve">. Coordinate system with the shape description function </w:t>
       </w:r>
@@ -4102,11 +4113,7 @@
         <w:t xml:space="preserve">values </w:t>
       </w:r>
       <w:r>
-        <w:t xml:space="preserve">obtained by </w:t>
-      </w:r>
-      <w:r>
-        <w:lastRenderedPageBreak/>
-        <w:t xml:space="preserve">this method are </w:t>
+        <w:t xml:space="preserve">obtained by this method are </w:t>
       </w:r>
       <w:r>
         <w:t xml:space="preserve">denoted as </w:t>
@@ -4633,14 +4640,27 @@
       <w:r>
         <w:t xml:space="preserve">Figure </w:t>
       </w:r>
-      <w:fldSimple w:instr=" SEQ Figure \* ARABIC ">
-        <w:r>
-          <w:rPr>
-            <w:noProof/>
-          </w:rPr>
-          <w:t>4</w:t>
-        </w:r>
-      </w:fldSimple>
+      <w:r>
+        <w:fldChar w:fldCharType="begin"/>
+      </w:r>
+      <w:r>
+        <w:instrText xml:space="preserve"> SEQ Figure \* ARABIC </w:instrText>
+      </w:r>
+      <w:r>
+        <w:fldChar w:fldCharType="separate"/>
+      </w:r>
+      <w:r>
+        <w:rPr>
+          <w:noProof/>
+        </w:rPr>
+        <w:t>4</w:t>
+      </w:r>
+      <w:r>
+        <w:rPr>
+          <w:noProof/>
+        </w:rPr>
+        <w:fldChar w:fldCharType="end"/>
+      </w:r>
       <w:r>
         <w:t>. User interface for the manual read</w:t>
       </w:r>
@@ -5012,6 +5032,7 @@
         <w:rPr>
           <w:rFonts w:cs="Times New Roman"/>
         </w:rPr>
+        <w:lastRenderedPageBreak/>
         <w:t xml:space="preserve">Based on the theory above we implemented 7 smaller algorithms: 3 ways of calibration (“classical”, “geometrical” and “hydrodynamic”), 2 corresponding methods to gain distributions of diffusion coefficients and a direct conversion without calibration, i.e. without the need of an external </w:t>
       </w:r>
       <w:r>
@@ -5025,14 +5046,7 @@
         <w:rPr>
           <w:rFonts w:cs="Times New Roman"/>
         </w:rPr>
-        <w:t xml:space="preserve"> from a second measurement. The calibration-dependent three methods enable an estimation of the void peak time from the geometrical properties of the calibrated channel. Thus, manual readout of the void peak is avoided entirely and the methods can be integrated in an entirely automated procedure. The direct </w:t>
-      </w:r>
-      <w:r>
-        <w:rPr>
-          <w:rFonts w:cs="Times New Roman"/>
-        </w:rPr>
-        <w:lastRenderedPageBreak/>
-        <w:t>conversion turns out to be useful if no appropriated standard is available. These algorithms vary in their specific required input magnitudes (Tab. 1).</w:t>
+        <w:t xml:space="preserve"> from a second measurement. The calibration-dependent three methods enable an estimation of the void peak time from the geometrical properties of the calibrated channel. Thus, manual readout of the void peak is avoided entirely and the methods can be integrated in an entirely automated procedure. The direct conversion turns out to be useful if no appropriated standard is available. These algorithms vary in their specific required input magnitudes (Tab. 1).</w:t>
       </w:r>
     </w:p>
     <w:p>
@@ -10014,6 +10028,7 @@
         <w:rPr>
           <w:rFonts w:cs="Times New Roman"/>
         </w:rPr>
+        <w:lastRenderedPageBreak/>
         <w:t>The experiments were conducted with a Wyatt Eclipse DualTec Separation system. The setup was coupled with a degassing unit (G1322A), an isocratic pump (G1310B) and an autosampler (G1328C), all from the Agilent 1260 series. Signals were recorded using Astra 6.1.7.17 with a sample rate of 0.5 Hz. The experiments were conducted with the following spacer measurements. A Dawn Heleos 8</w:t>
       </w:r>
       <w:r>
@@ -10046,14 +10061,7 @@
         <w:rPr>
           <w:rFonts w:cs="Times New Roman"/>
         </w:rPr>
-        <w:t xml:space="preserve">Measurement samples were BSA (and Thyroglobulin). The injected sample amount was 20 </w:t>
-      </w:r>
-      <w:r>
-        <w:rPr>
-          <w:rFonts w:cs="Times New Roman"/>
-        </w:rPr>
-        <w:lastRenderedPageBreak/>
-        <w:t xml:space="preserve">µl at a sample concentration of 4 mg/ml. For each spacer a new 5 kDa Millipore regenerated Cellulose membrane was used. Detailed measurement program and sequence setup is given in the supplementary information. </w:t>
+        <w:t xml:space="preserve">Measurement samples were BSA (and Thyroglobulin). The injected sample amount was 20 µl at a sample concentration of 4 mg/ml. For each spacer a new 5 kDa Millipore regenerated Cellulose membrane was used. Detailed measurement program and sequence setup is given in the supplementary information. </w:t>
       </w:r>
     </w:p>
     <w:p>
@@ -10710,6 +10718,7 @@
         <w:rPr>
           <w:rFonts w:cs="Times New Roman"/>
         </w:rPr>
+        <w:lastRenderedPageBreak/>
         <w:t>As distanc</w:t>
       </w:r>
       <w:r>
@@ -10969,14 +10978,7 @@
         <w:rPr>
           <w:rFonts w:cs="Times New Roman"/>
         </w:rPr>
-        <w:t xml:space="preserve"> a measurement </w:t>
-      </w:r>
-      <w:r>
-        <w:rPr>
-          <w:rFonts w:cs="Times New Roman"/>
-        </w:rPr>
-        <w:lastRenderedPageBreak/>
-        <w:t>were dire</w:t>
+        <w:t xml:space="preserve"> a measurement were dire</w:t>
       </w:r>
       <w:r>
         <w:rPr>
@@ -12564,7 +12566,7 @@
 </file>
 
 <file path=customXml/itemProps1.xml><?xml version="1.0" encoding="utf-8"?>
-<ds:datastoreItem xmlns:ds="http://schemas.openxmlformats.org/officeDocument/2006/customXml" ds:itemID="{12DB3AE6-84A3-47A7-BC0D-44B57D4809B8}">
+<ds:datastoreItem xmlns:ds="http://schemas.openxmlformats.org/officeDocument/2006/customXml" ds:itemID="{CC1A32C5-5591-4A9A-90E7-D4F320EB3222}">
   <ds:schemaRefs>
     <ds:schemaRef ds:uri="http://schemas.openxmlformats.org/officeDocument/2006/bibliography"/>
   </ds:schemaRefs>

</xml_diff>